<commit_message>
Se incluyen funcion de verificacion de mascara
Signed-off-by: B-Alejandro <alejandro.bedoyaz@udea.edu.co>
</commit_message>
<xml_diff>
--- a/Informe/Informe Desafío I.docx
+++ b/Informe/Informe Desafío I.docx
@@ -54,13 +54,7 @@
         <w:t>: Informática II</w:t>
       </w:r>
     </w:p>
-    <w:p>
-      <w:r>
-        <w:pict w14:anchorId="19E8ECC0">
-          <v:rect id="_x0000_i1031" style="width:0;height:1.5pt" o:hralign="center" o:hrstd="t" o:hr="t" fillcolor="#a0a0a0" stroked="f"/>
-        </w:pict>
-      </w:r>
-    </w:p>
+    <w:p/>
     <w:p>
       <w:r>
         <w:t xml:space="preserve">Para la solución de este desafío, se plantearon varias alternativas, las cuales fueron posteriormente implementadas en el entorno de trabajo </w:t>
@@ -73,7 +67,15 @@
         <w:t>Qt</w:t>
       </w:r>
       <w:r>
-        <w:t>. Este framework nos permitió, mediante el uso responsable de sus librerías, manipular imágenes de manera eficiente, además de exportarlas y guardarlas en archivos</w:t>
+        <w:t xml:space="preserve">. Este </w:t>
+      </w:r>
+      <w:proofErr w:type="spellStart"/>
+      <w:r>
+        <w:t>framework</w:t>
+      </w:r>
+      <w:proofErr w:type="spellEnd"/>
+      <w:r>
+        <w:t xml:space="preserve"> nos permitió, mediante el uso responsable de sus librerías, manipular imágenes de manera eficiente, además de exportarlas y guardarlas en archivos</w:t>
       </w:r>
       <w:r>
         <w:t>.</w:t>
@@ -98,7 +100,15 @@
     </w:p>
     <w:p>
       <w:r>
-        <w:t xml:space="preserve">La información de las imágenes fue almacenada en un arreglo de caracteres (char), aprovechando que cada carácter ocupa 8 bits, lo que facilita el tratamiento a nivel de bits. Gracias a las operaciones explicadas en clase, desarrollamos funciones específicas para trabajar directamente sobre los bits de cada componente de color. Estas funciones incluyen operaciones como </w:t>
+        <w:t>La información de las imágenes fue almacenada en un arreglo de caracteres (</w:t>
+      </w:r>
+      <w:proofErr w:type="spellStart"/>
+      <w:r>
+        <w:t>char</w:t>
+      </w:r>
+      <w:proofErr w:type="spellEnd"/>
+      <w:r>
+        <w:t xml:space="preserve">), aprovechando que cada carácter ocupa 8 bits, lo que facilita el tratamiento a nivel de bits. Gracias a las operaciones explicadas en clase, desarrollamos funciones específicas para trabajar directamente sobre los bits de cada componente de color. Estas funciones incluyen operaciones como </w:t>
       </w:r>
       <w:r>
         <w:rPr>
@@ -771,6 +781,7 @@
   <w:style w:type="character" w:default="1" w:styleId="Fuentedeprrafopredeter">
     <w:name w:val="Default Paragraph Font"/>
     <w:uiPriority w:val="1"/>
+    <w:semiHidden/>
     <w:unhideWhenUsed/>
   </w:style>
   <w:style w:type="table" w:default="1" w:styleId="Tablanormal">
@@ -1383,6 +1394,23 @@
 </file>
 
 <file path=customXml/item1.xml><?xml version="1.0" encoding="utf-8"?>
+<p:properties xmlns:p="http://schemas.microsoft.com/office/2006/metadata/properties" xmlns:xsi="http://www.w3.org/2001/XMLSchema-instance" xmlns:pc="http://schemas.microsoft.com/office/infopath/2007/PartnerControls">
+  <documentManagement>
+    <_activity xmlns="37d787e9-d34b-4bfc-9993-ef2a095098b8" xsi:nil="true"/>
+  </documentManagement>
+</p:properties>
+</file>
+
+<file path=customXml/item2.xml><?xml version="1.0" encoding="utf-8"?>
+<?mso-contentType ?>
+<FormTemplates xmlns="http://schemas.microsoft.com/sharepoint/v3/contenttype/forms">
+  <Display>DocumentLibraryForm</Display>
+  <Edit>DocumentLibraryForm</Edit>
+  <New>DocumentLibraryForm</New>
+</FormTemplates>
+</file>
+
+<file path=customXml/item3.xml><?xml version="1.0" encoding="utf-8"?>
 <ct:contentTypeSchema xmlns:ct="http://schemas.microsoft.com/office/2006/metadata/contentType" xmlns:ma="http://schemas.microsoft.com/office/2006/metadata/properties/metaAttributes" ct:_="" ma:_="" ma:contentTypeName="Documento" ma:contentTypeID="0x010100EF3E4D78BEF813468279D58B36255781" ma:contentTypeVersion="9" ma:contentTypeDescription="Crear nuevo documento." ma:contentTypeScope="" ma:versionID="d4713e1bc236a40d5c4f62ee4718283f">
   <xsd:schema xmlns:xsd="http://www.w3.org/2001/XMLSchema" xmlns:xs="http://www.w3.org/2001/XMLSchema" xmlns:p="http://schemas.microsoft.com/office/2006/metadata/properties" xmlns:ns3="37d787e9-d34b-4bfc-9993-ef2a095098b8" xmlns:ns4="657f930a-8703-4fd9-bfdc-c91cdaa61d77" targetNamespace="http://schemas.microsoft.com/office/2006/metadata/properties" ma:root="true" ma:fieldsID="93e396d1ede38e9a9e6b69617569dd1c" ns3:_="" ns4:_="">
     <xsd:import namespace="37d787e9-d34b-4bfc-9993-ef2a095098b8"/>
@@ -1577,24 +1605,25 @@
 </ct:contentTypeSchema>
 </file>
 
-<file path=customXml/item2.xml><?xml version="1.0" encoding="utf-8"?>
-<?mso-contentType ?>
-<FormTemplates xmlns="http://schemas.microsoft.com/sharepoint/v3/contenttype/forms">
-  <Display>DocumentLibraryForm</Display>
-  <Edit>DocumentLibraryForm</Edit>
-  <New>DocumentLibraryForm</New>
-</FormTemplates>
+<file path=customXml/itemProps1.xml><?xml version="1.0" encoding="utf-8"?>
+<ds:datastoreItem xmlns:ds="http://schemas.openxmlformats.org/officeDocument/2006/customXml" ds:itemID="{BBD910C9-3AD5-417E-923B-DDDE21FB71BF}">
+  <ds:schemaRefs>
+    <ds:schemaRef ds:uri="http://schemas.microsoft.com/office/2006/metadata/properties"/>
+    <ds:schemaRef ds:uri="http://schemas.microsoft.com/office/infopath/2007/PartnerControls"/>
+    <ds:schemaRef ds:uri="37d787e9-d34b-4bfc-9993-ef2a095098b8"/>
+  </ds:schemaRefs>
+</ds:datastoreItem>
 </file>
 
-<file path=customXml/item3.xml><?xml version="1.0" encoding="utf-8"?>
-<p:properties xmlns:p="http://schemas.microsoft.com/office/2006/metadata/properties" xmlns:xsi="http://www.w3.org/2001/XMLSchema-instance" xmlns:pc="http://schemas.microsoft.com/office/infopath/2007/PartnerControls">
-  <documentManagement>
-    <_activity xmlns="37d787e9-d34b-4bfc-9993-ef2a095098b8" xsi:nil="true"/>
-  </documentManagement>
-</p:properties>
+<file path=customXml/itemProps2.xml><?xml version="1.0" encoding="utf-8"?>
+<ds:datastoreItem xmlns:ds="http://schemas.openxmlformats.org/officeDocument/2006/customXml" ds:itemID="{3A6A6AD8-0C3A-4D3F-86F6-8023E20371D4}">
+  <ds:schemaRefs>
+    <ds:schemaRef ds:uri="http://schemas.microsoft.com/sharepoint/v3/contenttype/forms"/>
+  </ds:schemaRefs>
+</ds:datastoreItem>
 </file>
 
-<file path=customXml/itemProps1.xml><?xml version="1.0" encoding="utf-8"?>
+<file path=customXml/itemProps3.xml><?xml version="1.0" encoding="utf-8"?>
 <ds:datastoreItem xmlns:ds="http://schemas.openxmlformats.org/officeDocument/2006/customXml" ds:itemID="{534493B3-940E-4B5F-9432-14AF5491FE65}">
   <ds:schemaRefs>
     <ds:schemaRef ds:uri="http://schemas.microsoft.com/office/2006/metadata/contentType"/>
@@ -1611,29 +1640,4 @@
     <ds:schemaRef ds:uri="http://schemas.microsoft.com/internal/obd"/>
   </ds:schemaRefs>
 </ds:datastoreItem>
-</file>
-
-<file path=customXml/itemProps2.xml><?xml version="1.0" encoding="utf-8"?>
-<ds:datastoreItem xmlns:ds="http://schemas.openxmlformats.org/officeDocument/2006/customXml" ds:itemID="{3A6A6AD8-0C3A-4D3F-86F6-8023E20371D4}">
-  <ds:schemaRefs>
-    <ds:schemaRef ds:uri="http://schemas.microsoft.com/sharepoint/v3/contenttype/forms"/>
-  </ds:schemaRefs>
-</ds:datastoreItem>
-</file>
-
-<file path=customXml/itemProps3.xml><?xml version="1.0" encoding="utf-8"?>
-<ds:datastoreItem xmlns:ds="http://schemas.openxmlformats.org/officeDocument/2006/customXml" ds:itemID="{BBD910C9-3AD5-417E-923B-DDDE21FB71BF}">
-  <ds:schemaRefs>
-    <ds:schemaRef ds:uri="http://purl.org/dc/elements/1.1/"/>
-    <ds:schemaRef ds:uri="http://purl.org/dc/terms/"/>
-    <ds:schemaRef ds:uri="http://schemas.microsoft.com/office/2006/documentManagement/types"/>
-    <ds:schemaRef ds:uri="http://www.w3.org/XML/1998/namespace"/>
-    <ds:schemaRef ds:uri="http://schemas.microsoft.com/office/2006/metadata/properties"/>
-    <ds:schemaRef ds:uri="http://schemas.microsoft.com/office/infopath/2007/PartnerControls"/>
-    <ds:schemaRef ds:uri="http://purl.org/dc/dcmitype/"/>
-    <ds:schemaRef ds:uri="http://schemas.openxmlformats.org/package/2006/metadata/core-properties"/>
-    <ds:schemaRef ds:uri="657f930a-8703-4fd9-bfdc-c91cdaa61d77"/>
-    <ds:schemaRef ds:uri="37d787e9-d34b-4bfc-9993-ef2a095098b8"/>
-  </ds:schemaRefs>
-</ds:datastoreItem>
 </file>
</xml_diff>